<commit_message>
tekst aangepast en nieuwe
</commit_message>
<xml_diff>
--- a/Power computation for moderation effect.docx
+++ b/Power computation for moderation effect.docx
@@ -176,21 +176,7 @@
             <w:rFonts w:ascii="Cambria Math" w:hAnsi="Cambria Math"/>
             <w:lang w:val="en-GB"/>
           </w:rPr>
-          <m:t>xz+</m:t>
-        </m:r>
-        <m:r>
-          <w:rPr>
-            <w:rFonts w:ascii="Cambria Math" w:hAnsi="Cambria Math"/>
-            <w:lang w:val="en-GB"/>
-          </w:rPr>
-          <m:t>ϵ</m:t>
-        </m:r>
-        <m:r>
-          <w:rPr>
-            <w:rFonts w:ascii="Cambria Math" w:hAnsi="Cambria Math"/>
-            <w:lang w:val="en-GB"/>
-          </w:rPr>
-          <m:t xml:space="preserve"> </m:t>
+          <m:t xml:space="preserve">xz+ϵ </m:t>
         </m:r>
       </m:oMath>
     </w:p>
@@ -433,7 +419,6 @@
                   <w:rFonts w:ascii="Cambria Math" w:hAnsi="Cambria Math"/>
                   <w:lang w:val="en-GB"/>
                 </w:rPr>
-                <w:tab/>
                 <m:t>β</m:t>
               </m:r>
             </m:e>
@@ -579,7 +564,6 @@
                   <w:rFonts w:ascii="Cambria Math" w:hAnsi="Cambria Math"/>
                   <w:lang w:val="en-GB"/>
                 </w:rPr>
-                <w:tab/>
                 <m:t>β</m:t>
               </m:r>
             </m:e>
@@ -725,7 +709,6 @@
                   <w:rFonts w:ascii="Cambria Math" w:hAnsi="Cambria Math"/>
                   <w:lang w:val="en-GB"/>
                 </w:rPr>
-                <w:tab/>
                 <m:t>β</m:t>
               </m:r>
             </m:e>
@@ -1454,14 +1437,18 @@
           <w:lang w:val="en-GB"/>
         </w:rPr>
       </w:pPr>
-      <w:proofErr w:type="gramStart"/>
-      <w:r>
-        <w:rPr>
-          <w:lang w:val="en-GB"/>
-        </w:rPr>
-        <w:t>because</w:t>
-      </w:r>
-      <w:proofErr w:type="gramEnd"/>
+      <w:r>
+        <w:rPr>
+          <w:lang w:val="en-GB"/>
+        </w:rPr>
+        <w:t>B</w:t>
+      </w:r>
+      <w:r>
+        <w:rPr>
+          <w:lang w:val="en-GB"/>
+        </w:rPr>
+        <w:t>ecause</w:t>
+      </w:r>
       <w:r>
         <w:rPr>
           <w:lang w:val="en-GB"/>
@@ -1473,7 +1460,15 @@
         <w:rPr>
           <w:lang w:val="en-GB"/>
         </w:rPr>
-        <w:t>xz</w:t>
+        <w:t>x</w:t>
+      </w:r>
+      <w:bookmarkStart w:id="0" w:name="_GoBack"/>
+      <w:bookmarkEnd w:id="0"/>
+      <w:r>
+        <w:rPr>
+          <w:lang w:val="en-GB"/>
+        </w:rPr>
+        <w:t>z</w:t>
       </w:r>
       <w:proofErr w:type="spellEnd"/>
       <w:r>
@@ -1906,7 +1901,6 @@
                   <w:rFonts w:ascii="Cambria Math" w:hAnsi="Cambria Math"/>
                   <w:lang w:val="en-GB"/>
                 </w:rPr>
-                <w:tab/>
                 <m:t>β</m:t>
               </m:r>
             </m:e>
@@ -2009,7 +2003,6 @@
                   <w:rFonts w:ascii="Cambria Math" w:hAnsi="Cambria Math"/>
                   <w:lang w:val="en-GB"/>
                 </w:rPr>
-                <w:tab/>
                 <m:t>β</m:t>
               </m:r>
             </m:e>
@@ -2112,7 +2105,6 @@
                   <w:rFonts w:ascii="Cambria Math" w:hAnsi="Cambria Math"/>
                   <w:lang w:val="en-GB"/>
                 </w:rPr>
-                <w:tab/>
                 <m:t>β</m:t>
               </m:r>
             </m:e>
@@ -2274,8 +2266,6 @@
         </w:rPr>
         <w:t xml:space="preserve">the variance of </w:t>
       </w:r>
-      <w:bookmarkStart w:id="0" w:name="_GoBack"/>
-      <w:bookmarkEnd w:id="0"/>
       <w:proofErr w:type="spellStart"/>
       <w:r>
         <w:rPr>
@@ -2650,14 +2640,7 @@
               <w:rFonts w:ascii="Cambria Math" w:hAnsi="Cambria Math"/>
               <w:lang w:val="en-GB"/>
             </w:rPr>
-            <m:t xml:space="preserve">= </m:t>
-          </m:r>
-          <m:r>
-            <w:rPr>
-              <w:rFonts w:ascii="Cambria Math" w:hAnsi="Cambria Math"/>
-              <w:lang w:val="en-GB"/>
-            </w:rPr>
-            <m:t>1+</m:t>
+            <m:t>= 1+</m:t>
           </m:r>
           <m:sSup>
             <m:sSupPr>

</xml_diff>